<commit_message>
chore(docs): added some reqs and ate almost all of the PoC questions
</commit_message>
<xml_diff>
--- a/Docs/2025_PoC_TRL4_5.docx
+++ b/Docs/2025_PoC_TRL4_5.docx
@@ -512,27 +512,7 @@
                 <w:szCs w:val="16"/>
                 <w:lang w:val="es-MX"/>
               </w:rPr>
-              <w:t xml:space="preserve"> Utiliza sobre estos clústeres, grafos de </w:t>
-            </w:r>
-            <w:proofErr w:type="spellStart"/>
-            <w:r>
-              <w:rPr>
-                <w:rFonts w:ascii="IntelOne Display Regular" w:hAnsi="IntelOne Display Regular"/>
-                <w:sz w:val="18"/>
-                <w:szCs w:val="16"/>
-                <w:lang w:val="es-MX"/>
-              </w:rPr>
-              <w:t>geodatos</w:t>
-            </w:r>
-            <w:proofErr w:type="spellEnd"/>
-            <w:r>
-              <w:rPr>
-                <w:rFonts w:ascii="IntelOne Display Regular" w:hAnsi="IntelOne Display Regular"/>
-                <w:sz w:val="18"/>
-                <w:szCs w:val="16"/>
-                <w:lang w:val="es-MX"/>
-              </w:rPr>
-              <w:t xml:space="preserve"> y modelos de aprendizaje automático para encontrar comportamientos en las poblaciones.</w:t>
+              <w:t xml:space="preserve"> Utiliza sobre estos clústeres, grafos de geodatos y modelos de aprendizaje automático para encontrar comportamientos en las poblaciones.</w:t>
             </w:r>
           </w:p>
           <w:p>
@@ -623,25 +603,14 @@
                 <w:lang w:val="es-MX"/>
               </w:rPr>
             </w:pPr>
-            <w:proofErr w:type="spellStart"/>
-            <w:r>
-              <w:rPr>
-                <w:rFonts w:ascii="IntelOne Display Regular" w:hAnsi="IntelOne Display Regular"/>
-                <w:sz w:val="18"/>
-                <w:szCs w:val="16"/>
-                <w:lang w:val="es-MX"/>
-              </w:rPr>
-              <w:t>PyMEs</w:t>
-            </w:r>
-            <w:proofErr w:type="spellEnd"/>
-            <w:r>
-              <w:rPr>
-                <w:rFonts w:ascii="IntelOne Display Regular" w:hAnsi="IntelOne Display Regular"/>
-                <w:sz w:val="18"/>
-                <w:szCs w:val="16"/>
-                <w:lang w:val="es-MX"/>
-              </w:rPr>
-              <w:t>: porque por medio de un sistema así es posible hacer análisis de mercado y de público objetivo, así como la demogeografía de sus localidades para ubicarse en los puntos más convenientes.</w:t>
+            <w:r>
+              <w:rPr>
+                <w:rFonts w:ascii="IntelOne Display Regular" w:hAnsi="IntelOne Display Regular"/>
+                <w:sz w:val="18"/>
+                <w:szCs w:val="16"/>
+                <w:lang w:val="es-MX"/>
+              </w:rPr>
+              <w:t>PyMEs: porque por medio de un sistema así es posible hacer análisis de mercado y de público objetivo, así como la demogeografía de sus localidades para ubicarse en los puntos más convenientes.</w:t>
             </w:r>
           </w:p>
           <w:p>
@@ -1248,27 +1217,7 @@
                 <w:szCs w:val="16"/>
                 <w:lang w:val="es-MX"/>
               </w:rPr>
-              <w:t xml:space="preserve">Satisface la necesidad de las </w:t>
-            </w:r>
-            <w:proofErr w:type="spellStart"/>
-            <w:r>
-              <w:rPr>
-                <w:rFonts w:ascii="IntelOne Display Regular" w:hAnsi="IntelOne Display Regular"/>
-                <w:sz w:val="18"/>
-                <w:szCs w:val="16"/>
-                <w:lang w:val="es-MX"/>
-              </w:rPr>
-              <w:t>PyMEs</w:t>
-            </w:r>
-            <w:proofErr w:type="spellEnd"/>
-            <w:r>
-              <w:rPr>
-                <w:rFonts w:ascii="IntelOne Display Regular" w:hAnsi="IntelOne Display Regular"/>
-                <w:sz w:val="18"/>
-                <w:szCs w:val="16"/>
-                <w:lang w:val="es-MX"/>
-              </w:rPr>
-              <w:t xml:space="preserve"> en hacer análisis de mercado y de público objetivo. Asimismo, la necesidad del gobierno para optimizar el uso de sus recursos y que todo se utilice en pro de la población.</w:t>
+              <w:t>Satisface la necesidad de las PyMEs en hacer análisis de mercado y de público objetivo. Asimismo, la necesidad del gobierno para optimizar el uso de sus recursos y que todo se utilice en pro de la población.</w:t>
             </w:r>
           </w:p>
           <w:p>
@@ -1383,27 +1332,7 @@
                 <w:szCs w:val="16"/>
                 <w:lang w:val="es-MX"/>
               </w:rPr>
-              <w:t xml:space="preserve">Este proyecto está siendo desarrollado en Guadalajara, Jalisco, una ciudad con pésima planeación urbana, donde se (aquí quiero hacer un controversial </w:t>
-            </w:r>
-            <w:proofErr w:type="spellStart"/>
-            <w:r>
-              <w:rPr>
-                <w:rFonts w:ascii="IntelOne Display Regular" w:hAnsi="IntelOne Display Regular"/>
-                <w:sz w:val="18"/>
-                <w:szCs w:val="16"/>
-                <w:lang w:val="es-MX"/>
-              </w:rPr>
-              <w:t>take</w:t>
-            </w:r>
-            <w:proofErr w:type="spellEnd"/>
-            <w:r>
-              <w:rPr>
-                <w:rFonts w:ascii="IntelOne Display Regular" w:hAnsi="IntelOne Display Regular"/>
-                <w:sz w:val="18"/>
-                <w:szCs w:val="16"/>
-                <w:lang w:val="es-MX"/>
-              </w:rPr>
-              <w:t xml:space="preserve"> pero sin morir en el intento, mencionando la gentrificación, la falta de vialidades adecuadas, la hostilidad al peatón por parte de la infraestructura, las concesiones de edificios y departamentos, el pésimo sistema de control pluvial, la red eléctrica urbana, el a menudo deficiente sistema de transporte público, la contaminación, la concentración de recursos en zonas acaudaladas, la existencia de localidades en pobreza extrema, la inseguridad, y hasta el clima por medio de ecología)</w:t>
+              <w:t>Este proyecto está siendo desarrollado en Guadalajara, Jalisco, una ciudad con pésima planeación urbana, donde se (aquí quiero hacer un controversial take pero sin morir en el intento, mencionando la gentrificación, la falta de vialidades adecuadas, la hostilidad al peatón por parte de la infraestructura, las concesiones de edificios y departamentos, el pésimo sistema de control pluvial, la red eléctrica urbana, el a menudo deficiente sistema de transporte público, la contaminación, la concentración de recursos en zonas acaudaladas, la existencia de localidades en pobreza extrema, la inseguridad, y hasta el clima por medio de ecología)</w:t>
             </w:r>
           </w:p>
         </w:tc>
@@ -1594,21 +1523,14 @@
           <w:p>
             <w:pPr>
               <w:pStyle w:val="TableParagraph"/>
-              <w:numPr>
-                <w:ilvl w:val="0"/>
-                <w:numId w:val="7"/>
-              </w:numPr>
               <w:tabs>
                 <w:tab w:val="left" w:pos="3442"/>
                 <w:tab w:val="left" w:pos="3957"/>
               </w:tabs>
-              <w:spacing w:line="336" w:lineRule="auto"/>
-              <w:ind w:left="714" w:right="289" w:hanging="357"/>
-              <w:rPr>
-                <w:rFonts w:ascii="IntelOne Display Regular" w:hAnsi="IntelOne Display Regular"/>
-                <w:i/>
-                <w:iCs/>
-                <w:color w:val="7F7F7F" w:themeColor="text1" w:themeTint="80"/>
+              <w:spacing w:before="240" w:line="336" w:lineRule="auto"/>
+              <w:ind w:left="714" w:right="289"/>
+              <w:rPr>
+                <w:rFonts w:ascii="IntelOne Display Regular" w:hAnsi="IntelOne Display Regular"/>
                 <w:sz w:val="18"/>
                 <w:szCs w:val="16"/>
                 <w:lang w:val="es-MX"/>
@@ -1617,74 +1539,117 @@
             <w:r>
               <w:rPr>
                 <w:rFonts w:ascii="IntelOne Display Regular" w:hAnsi="IntelOne Display Regular"/>
-                <w:i/>
-                <w:iCs/>
-                <w:color w:val="7F7F7F" w:themeColor="text1" w:themeTint="80"/>
-                <w:sz w:val="18"/>
-                <w:szCs w:val="16"/>
-                <w:lang w:val="es-MX"/>
-              </w:rPr>
-              <w:t xml:space="preserve">¿Cuál es la solución de diseño teórico? O sea, </w:t>
-            </w:r>
-            <w:r>
-              <w:rPr>
-                <w:rFonts w:ascii="IntelOne Display Regular" w:hAnsi="IntelOne Display Regular"/>
-                <w:i/>
-                <w:iCs/>
-                <w:color w:val="7F7F7F" w:themeColor="text1" w:themeTint="80"/>
-                <w:sz w:val="18"/>
-                <w:szCs w:val="16"/>
-                <w:lang w:val="es-MX"/>
-              </w:rPr>
-              <w:t>¿</w:t>
-            </w:r>
-            <w:r>
-              <w:rPr>
-                <w:rFonts w:ascii="IntelOne Display Regular" w:hAnsi="IntelOne Display Regular"/>
-                <w:i/>
-                <w:iCs/>
-                <w:color w:val="7F7F7F" w:themeColor="text1" w:themeTint="80"/>
-                <w:sz w:val="18"/>
-                <w:szCs w:val="16"/>
-                <w:lang w:val="es-MX"/>
-              </w:rPr>
-              <w:t>c</w:t>
-            </w:r>
-            <w:r>
-              <w:rPr>
-                <w:rFonts w:ascii="IntelOne Display Regular" w:hAnsi="IntelOne Display Regular"/>
-                <w:i/>
-                <w:iCs/>
-                <w:color w:val="7F7F7F" w:themeColor="text1" w:themeTint="80"/>
-                <w:sz w:val="18"/>
-                <w:szCs w:val="16"/>
-                <w:lang w:val="es-MX"/>
-              </w:rPr>
-              <w:t>ó</w:t>
-            </w:r>
-            <w:r>
-              <w:rPr>
-                <w:rFonts w:ascii="IntelOne Display Regular" w:hAnsi="IntelOne Display Regular"/>
-                <w:i/>
-                <w:iCs/>
-                <w:color w:val="7F7F7F" w:themeColor="text1" w:themeTint="80"/>
-                <w:sz w:val="18"/>
-                <w:szCs w:val="16"/>
-                <w:lang w:val="es-MX"/>
-              </w:rPr>
-              <w:t>mo es tu proyecto en caso de ser un producto tangible</w:t>
-            </w:r>
-            <w:r>
-              <w:rPr>
-                <w:rFonts w:ascii="IntelOne Display Regular" w:hAnsi="IntelOne Display Regular"/>
-                <w:i/>
-                <w:iCs/>
-                <w:color w:val="7F7F7F" w:themeColor="text1" w:themeTint="80"/>
-                <w:sz w:val="18"/>
-                <w:szCs w:val="16"/>
-                <w:lang w:val="es-MX"/>
-              </w:rPr>
-              <w:t>?</w:t>
+                <w:sz w:val="18"/>
+                <w:szCs w:val="16"/>
+                <w:lang w:val="es-MX"/>
+              </w:rPr>
+              <w:t xml:space="preserve">Python: </w:t>
+            </w:r>
+            <w:r>
+              <w:rPr>
+                <w:rFonts w:ascii="IntelOne Display Regular" w:hAnsi="IntelOne Display Regular"/>
+                <w:sz w:val="18"/>
+                <w:szCs w:val="16"/>
+                <w:lang w:val="es-MX"/>
+              </w:rPr>
+              <w:t>jupyter</w:t>
+            </w:r>
+          </w:p>
+          <w:p>
+            <w:pPr>
+              <w:pStyle w:val="TableParagraph"/>
+              <w:tabs>
+                <w:tab w:val="left" w:pos="3442"/>
+                <w:tab w:val="left" w:pos="3957"/>
+              </w:tabs>
+              <w:spacing w:before="240" w:line="336" w:lineRule="auto"/>
+              <w:ind w:left="714" w:right="289"/>
+              <w:rPr>
+                <w:rFonts w:ascii="IntelOne Display Regular" w:hAnsi="IntelOne Display Regular"/>
+                <w:sz w:val="18"/>
+                <w:szCs w:val="16"/>
+              </w:rPr>
+            </w:pPr>
+            <w:r>
+              <w:rPr>
+                <w:rFonts w:ascii="IntelOne Display Regular" w:hAnsi="IntelOne Display Regular"/>
+                <w:sz w:val="18"/>
+                <w:szCs w:val="16"/>
+              </w:rPr>
+              <w:t>JavaScript: Angular</w:t>
+            </w:r>
+          </w:p>
+          <w:p>
+            <w:pPr>
+              <w:pStyle w:val="TableParagraph"/>
+              <w:tabs>
+                <w:tab w:val="left" w:pos="3442"/>
+                <w:tab w:val="left" w:pos="3957"/>
+              </w:tabs>
+              <w:spacing w:before="240" w:line="336" w:lineRule="auto"/>
+              <w:ind w:left="714" w:right="289"/>
+              <w:rPr>
+                <w:rFonts w:ascii="IntelOne Display Regular" w:hAnsi="IntelOne Display Regular"/>
+                <w:sz w:val="18"/>
+                <w:szCs w:val="16"/>
+              </w:rPr>
+            </w:pPr>
+            <w:r>
+              <w:rPr>
+                <w:rFonts w:ascii="IntelOne Display Regular" w:hAnsi="IntelOne Display Regular"/>
+                <w:sz w:val="18"/>
+                <w:szCs w:val="16"/>
+              </w:rPr>
+              <w:t>Cypher:</w:t>
+            </w:r>
+            <w:r>
+              <w:rPr>
+                <w:rFonts w:ascii="IntelOne Display Regular" w:hAnsi="IntelOne Display Regular"/>
+                <w:sz w:val="18"/>
+                <w:szCs w:val="16"/>
+              </w:rPr>
+              <w:t xml:space="preserve"> n</w:t>
+            </w:r>
+            <w:r>
+              <w:rPr>
+                <w:rFonts w:ascii="IntelOne Display Regular" w:hAnsi="IntelOne Display Regular"/>
+                <w:sz w:val="18"/>
+                <w:szCs w:val="16"/>
+              </w:rPr>
+              <w:t>eo4j</w:t>
+            </w:r>
+          </w:p>
+          <w:p>
+            <w:pPr>
+              <w:pStyle w:val="TableParagraph"/>
+              <w:tabs>
+                <w:tab w:val="left" w:pos="3442"/>
+                <w:tab w:val="left" w:pos="3957"/>
+              </w:tabs>
+              <w:spacing w:before="240" w:line="336" w:lineRule="auto"/>
+              <w:ind w:left="714" w:right="289"/>
+              <w:rPr>
+                <w:rFonts w:ascii="IntelOne Display Regular" w:hAnsi="IntelOne Display Regular"/>
+                <w:sz w:val="18"/>
+                <w:szCs w:val="16"/>
+              </w:rPr>
+            </w:pPr>
+            <w:r>
+              <w:rPr>
+                <w:rFonts w:ascii="IntelOne Display Regular" w:hAnsi="IntelOne Display Regular"/>
+                <w:sz w:val="18"/>
+                <w:szCs w:val="16"/>
+              </w:rPr>
+              <w:lastRenderedPageBreak/>
+              <w:t xml:space="preserve">R: </w:t>
+            </w:r>
+            <w:r>
+              <w:rPr>
+                <w:rFonts w:ascii="IntelOne Display Regular" w:hAnsi="IntelOne Display Regular"/>
+                <w:sz w:val="18"/>
+                <w:szCs w:val="16"/>
+              </w:rPr>
+              <w:t>quarto</w:t>
             </w:r>
           </w:p>
           <w:p>
@@ -1720,151 +1685,93 @@
                 <w:szCs w:val="16"/>
                 <w:lang w:val="es-MX"/>
               </w:rPr>
-              <w:t>Compart</w:t>
-            </w:r>
-            <w:r>
-              <w:rPr>
-                <w:rFonts w:ascii="IntelOne Display Regular" w:hAnsi="IntelOne Display Regular"/>
-                <w:i/>
-                <w:iCs/>
-                <w:color w:val="7F7F7F" w:themeColor="text1" w:themeTint="80"/>
-                <w:sz w:val="18"/>
-                <w:szCs w:val="16"/>
-                <w:lang w:val="es-MX"/>
-              </w:rPr>
-              <w:t>e</w:t>
-            </w:r>
-            <w:r>
-              <w:rPr>
-                <w:rFonts w:ascii="IntelOne Display Regular" w:hAnsi="IntelOne Display Regular"/>
-                <w:i/>
-                <w:iCs/>
-                <w:color w:val="7F7F7F" w:themeColor="text1" w:themeTint="80"/>
-                <w:sz w:val="18"/>
-                <w:szCs w:val="16"/>
-                <w:lang w:val="es-MX"/>
-              </w:rPr>
-              <w:t xml:space="preserve"> los procesos utilizados para generar esta PoC (Scrum, Resolución estructurada de problemas, trabajo en equipo, etc</w:t>
-            </w:r>
-            <w:r>
-              <w:rPr>
-                <w:rFonts w:ascii="IntelOne Display Regular" w:hAnsi="IntelOne Display Regular"/>
-                <w:i/>
-                <w:iCs/>
-                <w:color w:val="7F7F7F" w:themeColor="text1" w:themeTint="80"/>
-                <w:sz w:val="18"/>
-                <w:szCs w:val="16"/>
-                <w:lang w:val="es-MX"/>
-              </w:rPr>
-              <w:t>.</w:t>
-            </w:r>
-            <w:r>
-              <w:rPr>
-                <w:rFonts w:ascii="IntelOne Display Regular" w:hAnsi="IntelOne Display Regular"/>
-                <w:i/>
-                <w:iCs/>
-                <w:color w:val="7F7F7F" w:themeColor="text1" w:themeTint="80"/>
-                <w:sz w:val="18"/>
-                <w:szCs w:val="16"/>
-                <w:lang w:val="es-MX"/>
-              </w:rPr>
-              <w:t>) que valga la pena resaltar</w:t>
-            </w:r>
-            <w:r>
-              <w:rPr>
-                <w:rFonts w:ascii="IntelOne Display Regular" w:hAnsi="IntelOne Display Regular"/>
-                <w:i/>
-                <w:iCs/>
-                <w:color w:val="7F7F7F" w:themeColor="text1" w:themeTint="80"/>
-                <w:sz w:val="18"/>
-                <w:szCs w:val="16"/>
-                <w:lang w:val="es-MX"/>
-              </w:rPr>
-              <w:t>, p</w:t>
-            </w:r>
-            <w:r>
-              <w:rPr>
-                <w:rFonts w:ascii="IntelOne Display Regular" w:hAnsi="IntelOne Display Regular"/>
-                <w:i/>
-                <w:iCs/>
-                <w:color w:val="7F7F7F" w:themeColor="text1" w:themeTint="80"/>
-                <w:sz w:val="18"/>
-                <w:szCs w:val="16"/>
-                <w:lang w:val="es-MX"/>
-              </w:rPr>
-              <w:t>uede</w:t>
-            </w:r>
-            <w:r>
-              <w:rPr>
-                <w:rFonts w:ascii="IntelOne Display Regular" w:hAnsi="IntelOne Display Regular"/>
-                <w:i/>
-                <w:iCs/>
-                <w:color w:val="7F7F7F" w:themeColor="text1" w:themeTint="80"/>
-                <w:sz w:val="18"/>
-                <w:szCs w:val="16"/>
-                <w:lang w:val="es-MX"/>
-              </w:rPr>
-              <w:t>s</w:t>
-            </w:r>
-            <w:r>
-              <w:rPr>
-                <w:rFonts w:ascii="IntelOne Display Regular" w:hAnsi="IntelOne Display Regular"/>
-                <w:i/>
-                <w:iCs/>
-                <w:color w:val="7F7F7F" w:themeColor="text1" w:themeTint="80"/>
-                <w:sz w:val="18"/>
-                <w:szCs w:val="16"/>
-                <w:lang w:val="es-MX"/>
-              </w:rPr>
-              <w:t xml:space="preserve"> apoyar</w:t>
-            </w:r>
-            <w:r>
-              <w:rPr>
-                <w:rFonts w:ascii="IntelOne Display Regular" w:hAnsi="IntelOne Display Regular"/>
-                <w:i/>
-                <w:iCs/>
-                <w:color w:val="7F7F7F" w:themeColor="text1" w:themeTint="80"/>
-                <w:sz w:val="18"/>
-                <w:szCs w:val="16"/>
-                <w:lang w:val="es-MX"/>
-              </w:rPr>
-              <w:t>t</w:t>
-            </w:r>
-            <w:r>
-              <w:rPr>
-                <w:rFonts w:ascii="IntelOne Display Regular" w:hAnsi="IntelOne Display Regular"/>
-                <w:i/>
-                <w:iCs/>
-                <w:color w:val="7F7F7F" w:themeColor="text1" w:themeTint="80"/>
-                <w:sz w:val="18"/>
-                <w:szCs w:val="16"/>
-                <w:lang w:val="es-MX"/>
-              </w:rPr>
-              <w:t>e de diagramas de flujo para representar</w:t>
-            </w:r>
-            <w:r>
-              <w:rPr>
-                <w:rFonts w:ascii="IntelOne Display Regular" w:hAnsi="IntelOne Display Regular"/>
-                <w:i/>
-                <w:iCs/>
-                <w:color w:val="7F7F7F" w:themeColor="text1" w:themeTint="80"/>
-                <w:sz w:val="18"/>
-                <w:szCs w:val="16"/>
-                <w:lang w:val="es-MX"/>
-              </w:rPr>
-              <w:t>los</w:t>
-            </w:r>
-            <w:r>
-              <w:rPr>
-                <w:rFonts w:ascii="IntelOne Display Regular" w:hAnsi="IntelOne Display Regular"/>
-                <w:i/>
-                <w:iCs/>
-                <w:color w:val="7F7F7F" w:themeColor="text1" w:themeTint="80"/>
-                <w:sz w:val="18"/>
-                <w:szCs w:val="16"/>
-                <w:lang w:val="es-MX"/>
-              </w:rPr>
-              <w:t>.</w:t>
+              <w:t xml:space="preserve">¿Cuál es la solución de diseño teórico? O sea, </w:t>
+            </w:r>
+            <w:r>
+              <w:rPr>
+                <w:rFonts w:ascii="IntelOne Display Regular" w:hAnsi="IntelOne Display Regular"/>
+                <w:i/>
+                <w:iCs/>
+                <w:color w:val="7F7F7F" w:themeColor="text1" w:themeTint="80"/>
+                <w:sz w:val="18"/>
+                <w:szCs w:val="16"/>
+                <w:lang w:val="es-MX"/>
+              </w:rPr>
+              <w:t>¿</w:t>
+            </w:r>
+            <w:r>
+              <w:rPr>
+                <w:rFonts w:ascii="IntelOne Display Regular" w:hAnsi="IntelOne Display Regular"/>
+                <w:i/>
+                <w:iCs/>
+                <w:color w:val="7F7F7F" w:themeColor="text1" w:themeTint="80"/>
+                <w:sz w:val="18"/>
+                <w:szCs w:val="16"/>
+                <w:lang w:val="es-MX"/>
+              </w:rPr>
+              <w:t>c</w:t>
+            </w:r>
+            <w:r>
+              <w:rPr>
+                <w:rFonts w:ascii="IntelOne Display Regular" w:hAnsi="IntelOne Display Regular"/>
+                <w:i/>
+                <w:iCs/>
+                <w:color w:val="7F7F7F" w:themeColor="text1" w:themeTint="80"/>
+                <w:sz w:val="18"/>
+                <w:szCs w:val="16"/>
+                <w:lang w:val="es-MX"/>
+              </w:rPr>
+              <w:t>ó</w:t>
+            </w:r>
+            <w:r>
+              <w:rPr>
+                <w:rFonts w:ascii="IntelOne Display Regular" w:hAnsi="IntelOne Display Regular"/>
+                <w:i/>
+                <w:iCs/>
+                <w:color w:val="7F7F7F" w:themeColor="text1" w:themeTint="80"/>
+                <w:sz w:val="18"/>
+                <w:szCs w:val="16"/>
+                <w:lang w:val="es-MX"/>
+              </w:rPr>
+              <w:t>mo es tu proyecto en caso de ser un producto tangible</w:t>
+            </w:r>
+            <w:r>
+              <w:rPr>
+                <w:rFonts w:ascii="IntelOne Display Regular" w:hAnsi="IntelOne Display Regular"/>
+                <w:i/>
+                <w:iCs/>
+                <w:color w:val="7F7F7F" w:themeColor="text1" w:themeTint="80"/>
+                <w:sz w:val="18"/>
+                <w:szCs w:val="16"/>
+                <w:lang w:val="es-MX"/>
+              </w:rPr>
+              <w:t>?</w:t>
+            </w:r>
+          </w:p>
+          <w:p>
+            <w:pPr>
+              <w:pStyle w:val="TableParagraph"/>
+              <w:tabs>
+                <w:tab w:val="left" w:pos="3442"/>
+                <w:tab w:val="left" w:pos="3957"/>
+              </w:tabs>
+              <w:spacing w:line="336" w:lineRule="auto"/>
+              <w:ind w:left="714" w:right="289"/>
+              <w:rPr>
+                <w:rFonts w:ascii="IntelOne Display Regular" w:hAnsi="IntelOne Display Regular"/>
+                <w:sz w:val="18"/>
+                <w:szCs w:val="16"/>
+                <w:lang w:val="es-MX"/>
+              </w:rPr>
+            </w:pPr>
+            <w:r>
+              <w:rPr>
+                <w:rFonts w:ascii="IntelOne Display Regular" w:hAnsi="IntelOne Display Regular"/>
+                <w:sz w:val="18"/>
+                <w:szCs w:val="16"/>
+                <w:lang w:val="es-MX"/>
+              </w:rPr>
+              <w:t>Las personas necesitan una manera de hacer análisis para sus negocios, esta herramienta podrá, como poco, orientarlos a una mejor toma de decisiones sobre sus establecimientos, publicidad o sobre su marca en general.</w:t>
             </w:r>
           </w:p>
           <w:p>
@@ -1900,6 +1807,215 @@
                 <w:szCs w:val="16"/>
                 <w:lang w:val="es-MX"/>
               </w:rPr>
+              <w:t>Compart</w:t>
+            </w:r>
+            <w:r>
+              <w:rPr>
+                <w:rFonts w:ascii="IntelOne Display Regular" w:hAnsi="IntelOne Display Regular"/>
+                <w:i/>
+                <w:iCs/>
+                <w:color w:val="7F7F7F" w:themeColor="text1" w:themeTint="80"/>
+                <w:sz w:val="18"/>
+                <w:szCs w:val="16"/>
+                <w:lang w:val="es-MX"/>
+              </w:rPr>
+              <w:t>e</w:t>
+            </w:r>
+            <w:r>
+              <w:rPr>
+                <w:rFonts w:ascii="IntelOne Display Regular" w:hAnsi="IntelOne Display Regular"/>
+                <w:i/>
+                <w:iCs/>
+                <w:color w:val="7F7F7F" w:themeColor="text1" w:themeTint="80"/>
+                <w:sz w:val="18"/>
+                <w:szCs w:val="16"/>
+                <w:lang w:val="es-MX"/>
+              </w:rPr>
+              <w:t xml:space="preserve"> los procesos utilizados para generar esta PoC (Scrum, Resolución estructurada de problemas, trabajo en equipo, etc</w:t>
+            </w:r>
+            <w:r>
+              <w:rPr>
+                <w:rFonts w:ascii="IntelOne Display Regular" w:hAnsi="IntelOne Display Regular"/>
+                <w:i/>
+                <w:iCs/>
+                <w:color w:val="7F7F7F" w:themeColor="text1" w:themeTint="80"/>
+                <w:sz w:val="18"/>
+                <w:szCs w:val="16"/>
+                <w:lang w:val="es-MX"/>
+              </w:rPr>
+              <w:t>.</w:t>
+            </w:r>
+            <w:r>
+              <w:rPr>
+                <w:rFonts w:ascii="IntelOne Display Regular" w:hAnsi="IntelOne Display Regular"/>
+                <w:i/>
+                <w:iCs/>
+                <w:color w:val="7F7F7F" w:themeColor="text1" w:themeTint="80"/>
+                <w:sz w:val="18"/>
+                <w:szCs w:val="16"/>
+                <w:lang w:val="es-MX"/>
+              </w:rPr>
+              <w:t>) que valga la pena resaltar</w:t>
+            </w:r>
+            <w:r>
+              <w:rPr>
+                <w:rFonts w:ascii="IntelOne Display Regular" w:hAnsi="IntelOne Display Regular"/>
+                <w:i/>
+                <w:iCs/>
+                <w:color w:val="7F7F7F" w:themeColor="text1" w:themeTint="80"/>
+                <w:sz w:val="18"/>
+                <w:szCs w:val="16"/>
+                <w:lang w:val="es-MX"/>
+              </w:rPr>
+              <w:t>, p</w:t>
+            </w:r>
+            <w:r>
+              <w:rPr>
+                <w:rFonts w:ascii="IntelOne Display Regular" w:hAnsi="IntelOne Display Regular"/>
+                <w:i/>
+                <w:iCs/>
+                <w:color w:val="7F7F7F" w:themeColor="text1" w:themeTint="80"/>
+                <w:sz w:val="18"/>
+                <w:szCs w:val="16"/>
+                <w:lang w:val="es-MX"/>
+              </w:rPr>
+              <w:t>uede</w:t>
+            </w:r>
+            <w:r>
+              <w:rPr>
+                <w:rFonts w:ascii="IntelOne Display Regular" w:hAnsi="IntelOne Display Regular"/>
+                <w:i/>
+                <w:iCs/>
+                <w:color w:val="7F7F7F" w:themeColor="text1" w:themeTint="80"/>
+                <w:sz w:val="18"/>
+                <w:szCs w:val="16"/>
+                <w:lang w:val="es-MX"/>
+              </w:rPr>
+              <w:t>s</w:t>
+            </w:r>
+            <w:r>
+              <w:rPr>
+                <w:rFonts w:ascii="IntelOne Display Regular" w:hAnsi="IntelOne Display Regular"/>
+                <w:i/>
+                <w:iCs/>
+                <w:color w:val="7F7F7F" w:themeColor="text1" w:themeTint="80"/>
+                <w:sz w:val="18"/>
+                <w:szCs w:val="16"/>
+                <w:lang w:val="es-MX"/>
+              </w:rPr>
+              <w:t xml:space="preserve"> apoyar</w:t>
+            </w:r>
+            <w:r>
+              <w:rPr>
+                <w:rFonts w:ascii="IntelOne Display Regular" w:hAnsi="IntelOne Display Regular"/>
+                <w:i/>
+                <w:iCs/>
+                <w:color w:val="7F7F7F" w:themeColor="text1" w:themeTint="80"/>
+                <w:sz w:val="18"/>
+                <w:szCs w:val="16"/>
+                <w:lang w:val="es-MX"/>
+              </w:rPr>
+              <w:t>t</w:t>
+            </w:r>
+            <w:r>
+              <w:rPr>
+                <w:rFonts w:ascii="IntelOne Display Regular" w:hAnsi="IntelOne Display Regular"/>
+                <w:i/>
+                <w:iCs/>
+                <w:color w:val="7F7F7F" w:themeColor="text1" w:themeTint="80"/>
+                <w:sz w:val="18"/>
+                <w:szCs w:val="16"/>
+                <w:lang w:val="es-MX"/>
+              </w:rPr>
+              <w:t>e de diagramas de flujo para representar</w:t>
+            </w:r>
+            <w:r>
+              <w:rPr>
+                <w:rFonts w:ascii="IntelOne Display Regular" w:hAnsi="IntelOne Display Regular"/>
+                <w:i/>
+                <w:iCs/>
+                <w:color w:val="7F7F7F" w:themeColor="text1" w:themeTint="80"/>
+                <w:sz w:val="18"/>
+                <w:szCs w:val="16"/>
+                <w:lang w:val="es-MX"/>
+              </w:rPr>
+              <w:t>los</w:t>
+            </w:r>
+            <w:r>
+              <w:rPr>
+                <w:rFonts w:ascii="IntelOne Display Regular" w:hAnsi="IntelOne Display Regular"/>
+                <w:i/>
+                <w:iCs/>
+                <w:color w:val="7F7F7F" w:themeColor="text1" w:themeTint="80"/>
+                <w:sz w:val="18"/>
+                <w:szCs w:val="16"/>
+                <w:lang w:val="es-MX"/>
+              </w:rPr>
+              <w:t>.</w:t>
+            </w:r>
+          </w:p>
+          <w:p>
+            <w:pPr>
+              <w:pStyle w:val="TableParagraph"/>
+              <w:tabs>
+                <w:tab w:val="left" w:pos="3442"/>
+                <w:tab w:val="left" w:pos="3957"/>
+              </w:tabs>
+              <w:spacing w:line="336" w:lineRule="auto"/>
+              <w:ind w:left="714" w:right="289"/>
+              <w:rPr>
+                <w:rFonts w:ascii="IntelOne Display Regular" w:hAnsi="IntelOne Display Regular"/>
+                <w:i/>
+                <w:iCs/>
+                <w:color w:val="7F7F7F" w:themeColor="text1" w:themeTint="80"/>
+                <w:sz w:val="18"/>
+                <w:szCs w:val="16"/>
+                <w:lang w:val="es-MX"/>
+              </w:rPr>
+            </w:pPr>
+            <w:r>
+              <w:rPr>
+                <w:rFonts w:ascii="IntelOne Display Regular" w:hAnsi="IntelOne Display Regular"/>
+                <w:sz w:val="18"/>
+                <w:szCs w:val="16"/>
+                <w:lang w:val="es-MX"/>
+              </w:rPr>
+              <w:t>Kanban para la documentación (incluyendo requerimientos funcionales y no funcionales, diagramas de dependencias, módulos y procesos, carta de Gantt), para el desarrollo Scrum, como equipo, utilizando control de versiones en GitHub para facilitar la colaboración.</w:t>
+            </w:r>
+          </w:p>
+          <w:p>
+            <w:pPr>
+              <w:pStyle w:val="TableParagraph"/>
+              <w:numPr>
+                <w:ilvl w:val="0"/>
+                <w:numId w:val="7"/>
+              </w:numPr>
+              <w:tabs>
+                <w:tab w:val="left" w:pos="3442"/>
+                <w:tab w:val="left" w:pos="3957"/>
+              </w:tabs>
+              <w:spacing w:line="336" w:lineRule="auto"/>
+              <w:ind w:left="714" w:right="289" w:hanging="357"/>
+              <w:rPr>
+                <w:rFonts w:ascii="IntelOne Display Regular" w:hAnsi="IntelOne Display Regular"/>
+                <w:i/>
+                <w:iCs/>
+                <w:color w:val="7F7F7F" w:themeColor="text1" w:themeTint="80"/>
+                <w:sz w:val="18"/>
+                <w:szCs w:val="16"/>
+                <w:lang w:val="es-MX"/>
+              </w:rPr>
+            </w:pPr>
+            <w:r>
+              <w:rPr>
+                <w:rFonts w:ascii="IntelOne Display Regular" w:hAnsi="IntelOne Display Regular"/>
+                <w:i/>
+                <w:iCs/>
+                <w:color w:val="7F7F7F" w:themeColor="text1" w:themeTint="80"/>
+                <w:sz w:val="18"/>
+                <w:szCs w:val="16"/>
+                <w:lang w:val="es-MX"/>
+              </w:rPr>
               <w:t>Habiendo i</w:t>
             </w:r>
             <w:r>
@@ -2022,7 +2138,6 @@
                 <w:szCs w:val="16"/>
                 <w:lang w:val="es-MX"/>
               </w:rPr>
-              <w:lastRenderedPageBreak/>
               <w:t xml:space="preserve"> Exp</w:t>
             </w:r>
             <w:r>
@@ -2096,6 +2211,132 @@
                 <w:lang w:val="es-MX"/>
               </w:rPr>
               <w:t xml:space="preserve"> al siguiente nivel de TRL. </w:t>
+            </w:r>
+          </w:p>
+          <w:p>
+            <w:pPr>
+              <w:pStyle w:val="TableParagraph"/>
+              <w:numPr>
+                <w:ilvl w:val="0"/>
+                <w:numId w:val="25"/>
+              </w:numPr>
+              <w:tabs>
+                <w:tab w:val="left" w:pos="3442"/>
+                <w:tab w:val="left" w:pos="3957"/>
+              </w:tabs>
+              <w:spacing w:after="240" w:line="336" w:lineRule="auto"/>
+              <w:ind w:right="289"/>
+              <w:rPr>
+                <w:rFonts w:ascii="IntelOne Display Regular" w:hAnsi="IntelOne Display Regular"/>
+                <w:sz w:val="18"/>
+                <w:szCs w:val="16"/>
+                <w:lang w:val="es-MX"/>
+              </w:rPr>
+            </w:pPr>
+            <w:r>
+              <w:rPr>
+                <w:rFonts w:ascii="IntelOne Display Regular" w:hAnsi="IntelOne Display Regular"/>
+                <w:sz w:val="18"/>
+                <w:szCs w:val="16"/>
+                <w:lang w:val="es-MX"/>
+              </w:rPr>
+              <w:t>Conseguir cliente y realizar pruebas piloto, c</w:t>
+            </w:r>
+            <w:r>
+              <w:rPr>
+                <w:rFonts w:ascii="IntelOne Display Regular" w:hAnsi="IntelOne Display Regular"/>
+                <w:sz w:val="18"/>
+                <w:szCs w:val="16"/>
+                <w:lang w:val="es-MX"/>
+              </w:rPr>
+              <w:t>onseguir</w:t>
+            </w:r>
+            <w:r>
+              <w:rPr>
+                <w:rFonts w:ascii="IntelOne Display Regular" w:hAnsi="IntelOne Display Regular"/>
+                <w:sz w:val="18"/>
+                <w:szCs w:val="16"/>
+                <w:lang w:val="es-MX"/>
+              </w:rPr>
+              <w:t xml:space="preserve"> de este,</w:t>
+            </w:r>
+            <w:r>
+              <w:rPr>
+                <w:rFonts w:ascii="IntelOne Display Regular" w:hAnsi="IntelOne Display Regular"/>
+                <w:sz w:val="18"/>
+                <w:szCs w:val="16"/>
+                <w:lang w:val="es-MX"/>
+              </w:rPr>
+              <w:t xml:space="preserve"> fuentes de datos con mayor detalle</w:t>
+            </w:r>
+            <w:r>
+              <w:rPr>
+                <w:rFonts w:ascii="IntelOne Display Regular" w:hAnsi="IntelOne Display Regular"/>
+                <w:sz w:val="18"/>
+                <w:szCs w:val="16"/>
+                <w:lang w:val="es-MX"/>
+              </w:rPr>
+              <w:t>.</w:t>
+            </w:r>
+          </w:p>
+          <w:p>
+            <w:pPr>
+              <w:pStyle w:val="TableParagraph"/>
+              <w:numPr>
+                <w:ilvl w:val="0"/>
+                <w:numId w:val="25"/>
+              </w:numPr>
+              <w:tabs>
+                <w:tab w:val="left" w:pos="3442"/>
+                <w:tab w:val="left" w:pos="3957"/>
+              </w:tabs>
+              <w:spacing w:after="240" w:line="336" w:lineRule="auto"/>
+              <w:ind w:right="289"/>
+              <w:rPr>
+                <w:rFonts w:ascii="IntelOne Display Regular" w:hAnsi="IntelOne Display Regular"/>
+                <w:sz w:val="18"/>
+                <w:szCs w:val="16"/>
+                <w:lang w:val="es-MX"/>
+              </w:rPr>
+            </w:pPr>
+            <w:r>
+              <w:rPr>
+                <w:rFonts w:ascii="IntelOne Display Regular" w:hAnsi="IntelOne Display Regular"/>
+                <w:sz w:val="18"/>
+                <w:szCs w:val="16"/>
+                <w:lang w:val="es-MX"/>
+              </w:rPr>
+              <w:t>Tomar decisiones a partir de las determinaciones del sistema.</w:t>
+            </w:r>
+          </w:p>
+          <w:p>
+            <w:pPr>
+              <w:pStyle w:val="TableParagraph"/>
+              <w:numPr>
+                <w:ilvl w:val="0"/>
+                <w:numId w:val="25"/>
+              </w:numPr>
+              <w:tabs>
+                <w:tab w:val="left" w:pos="3442"/>
+                <w:tab w:val="left" w:pos="3957"/>
+              </w:tabs>
+              <w:spacing w:after="240" w:line="336" w:lineRule="auto"/>
+              <w:ind w:right="289"/>
+              <w:rPr>
+                <w:rFonts w:ascii="IntelOne Display Regular" w:hAnsi="IntelOne Display Regular"/>
+                <w:sz w:val="18"/>
+                <w:szCs w:val="16"/>
+                <w:lang w:val="es-MX"/>
+              </w:rPr>
+            </w:pPr>
+            <w:r>
+              <w:rPr>
+                <w:rFonts w:ascii="IntelOne Display Regular" w:hAnsi="IntelOne Display Regular"/>
+                <w:sz w:val="18"/>
+                <w:szCs w:val="16"/>
+                <w:lang w:val="es-MX"/>
+              </w:rPr>
+              <w:t>Funcione o no, actualizar el modelo, no como una investigación específica, sino como parámetros.</w:t>
             </w:r>
           </w:p>
         </w:tc>
@@ -2265,6 +2506,32 @@
           <w:p>
             <w:pPr>
               <w:pStyle w:val="TableParagraph"/>
+              <w:tabs>
+                <w:tab w:val="left" w:pos="3442"/>
+                <w:tab w:val="left" w:pos="3957"/>
+              </w:tabs>
+              <w:spacing w:before="240" w:line="380" w:lineRule="exact"/>
+              <w:ind w:left="720" w:right="288"/>
+              <w:rPr>
+                <w:rFonts w:ascii="IntelOne Display Regular" w:hAnsi="IntelOne Display Regular"/>
+                <w:sz w:val="18"/>
+                <w:szCs w:val="16"/>
+                <w:lang w:val="es-MX"/>
+              </w:rPr>
+            </w:pPr>
+            <w:r>
+              <w:rPr>
+                <w:rFonts w:ascii="IntelOne Display Regular" w:hAnsi="IntelOne Display Regular"/>
+                <w:sz w:val="18"/>
+                <w:szCs w:val="16"/>
+                <w:lang w:val="es-MX"/>
+              </w:rPr>
+              <w:t>No se necesita de un experto para hacer análisis de marca, les da herramientas a los usuarios, conocimiento sobre su entorno y ahorrándoles tiempo y dinero en estudios, o directamente de saltar a la incertidumbre como es el caso de la mayoría.</w:t>
+            </w:r>
+          </w:p>
+          <w:p>
+            <w:pPr>
+              <w:pStyle w:val="TableParagraph"/>
               <w:numPr>
                 <w:ilvl w:val="0"/>
                 <w:numId w:val="8"/>
@@ -2319,59 +2586,7 @@
                 <w:szCs w:val="16"/>
                 <w:lang w:val="es-MX"/>
               </w:rPr>
-              <w:t xml:space="preserve">Machine </w:t>
-            </w:r>
-            <w:proofErr w:type="spellStart"/>
-            <w:r>
-              <w:rPr>
-                <w:rFonts w:ascii="IntelOne Display Regular" w:hAnsi="IntelOne Display Regular"/>
-                <w:i/>
-                <w:iCs/>
-                <w:color w:val="7F7F7F" w:themeColor="text1" w:themeTint="80"/>
-                <w:sz w:val="18"/>
-                <w:szCs w:val="16"/>
-                <w:lang w:val="es-MX"/>
-              </w:rPr>
-              <w:t>Learning</w:t>
-            </w:r>
-            <w:proofErr w:type="spellEnd"/>
-            <w:r>
-              <w:rPr>
-                <w:rFonts w:ascii="IntelOne Display Regular" w:hAnsi="IntelOne Display Regular"/>
-                <w:i/>
-                <w:iCs/>
-                <w:color w:val="7F7F7F" w:themeColor="text1" w:themeTint="80"/>
-                <w:sz w:val="18"/>
-                <w:szCs w:val="16"/>
-                <w:lang w:val="es-MX"/>
-              </w:rPr>
-              <w:t xml:space="preserve">, Deep </w:t>
-            </w:r>
-            <w:proofErr w:type="spellStart"/>
-            <w:r>
-              <w:rPr>
-                <w:rFonts w:ascii="IntelOne Display Regular" w:hAnsi="IntelOne Display Regular"/>
-                <w:i/>
-                <w:iCs/>
-                <w:color w:val="7F7F7F" w:themeColor="text1" w:themeTint="80"/>
-                <w:sz w:val="18"/>
-                <w:szCs w:val="16"/>
-                <w:lang w:val="es-MX"/>
-              </w:rPr>
-              <w:t>Learning</w:t>
-            </w:r>
-            <w:proofErr w:type="spellEnd"/>
-            <w:r>
-              <w:rPr>
-                <w:rFonts w:ascii="IntelOne Display Regular" w:hAnsi="IntelOne Display Regular"/>
-                <w:i/>
-                <w:iCs/>
-                <w:color w:val="7F7F7F" w:themeColor="text1" w:themeTint="80"/>
-                <w:sz w:val="18"/>
-                <w:szCs w:val="16"/>
-                <w:lang w:val="es-MX"/>
-              </w:rPr>
-              <w:t>, Generative A</w:t>
+              <w:t>Machine Learning, Deep Learning, Generative A</w:t>
             </w:r>
             <w:r>
               <w:rPr>
@@ -2573,6 +2788,7 @@
                 <w:szCs w:val="18"/>
                 <w:lang w:val="es-MX"/>
               </w:rPr>
+              <w:lastRenderedPageBreak/>
               <w:t>1.5</w:t>
             </w:r>
           </w:p>
@@ -2744,14 +2960,20 @@
               <w:ind w:left="416" w:right="288"/>
               <w:rPr>
                 <w:rFonts w:ascii="IntelOne Display Regular" w:hAnsi="IntelOne Display Regular"/>
-                <w:i/>
-                <w:iCs/>
-                <w:color w:val="7F7F7F" w:themeColor="text1" w:themeTint="80"/>
                 <w:sz w:val="18"/>
                 <w:szCs w:val="16"/>
                 <w:lang w:val="es-MX"/>
               </w:rPr>
             </w:pPr>
+            <w:r>
+              <w:rPr>
+                <w:rFonts w:ascii="IntelOne Display Regular" w:hAnsi="IntelOne Display Regular"/>
+                <w:sz w:val="18"/>
+                <w:szCs w:val="16"/>
+                <w:lang w:val="es-MX"/>
+              </w:rPr>
+              <w:t>Lenguajes de programación: Python, SQL, R, JavaScript, Cypher</w:t>
+            </w:r>
           </w:p>
           <w:p>
             <w:pPr>
@@ -2764,14 +2986,47 @@
               <w:ind w:left="416" w:right="288"/>
               <w:rPr>
                 <w:rFonts w:ascii="IntelOne Display Regular" w:hAnsi="IntelOne Display Regular"/>
-                <w:i/>
-                <w:iCs/>
-                <w:color w:val="7F7F7F" w:themeColor="text1" w:themeTint="80"/>
                 <w:sz w:val="18"/>
                 <w:szCs w:val="16"/>
                 <w:lang w:val="es-MX"/>
               </w:rPr>
             </w:pPr>
+            <w:r>
+              <w:rPr>
+                <w:rFonts w:ascii="IntelOne Display Regular" w:hAnsi="IntelOne Display Regular"/>
+                <w:sz w:val="18"/>
+                <w:szCs w:val="16"/>
+                <w:lang w:val="es-MX"/>
+              </w:rPr>
+              <w:t xml:space="preserve">Datos: </w:t>
+            </w:r>
+            <w:r>
+              <w:rPr>
+                <w:rFonts w:ascii="IntelOne Display Regular" w:hAnsi="IntelOne Display Regular"/>
+                <w:sz w:val="18"/>
+                <w:szCs w:val="16"/>
+                <w:lang w:val="es-MX"/>
+              </w:rPr>
+              <w:t>V</w:t>
+            </w:r>
+            <w:r>
+              <w:rPr>
+                <w:rFonts w:ascii="IntelOne Display Regular" w:hAnsi="IntelOne Display Regular"/>
+                <w:sz w:val="18"/>
+                <w:szCs w:val="16"/>
+                <w:lang w:val="es-MX"/>
+              </w:rPr>
+              <w:t>isualización de datos, Procesamiento de datos, Modelado de datos, Bases de datos, parametrización para modelos de ML, ingeniería de características, análisis de datos, grafos</w:t>
+            </w:r>
+            <w:r>
+              <w:rPr>
+                <w:rFonts w:ascii="IntelOne Display Regular" w:hAnsi="IntelOne Display Regular"/>
+                <w:sz w:val="18"/>
+                <w:szCs w:val="16"/>
+                <w:lang w:val="es-MX"/>
+              </w:rPr>
+              <w:t>, series de tiempo</w:t>
+            </w:r>
           </w:p>
           <w:p>
             <w:pPr>
@@ -2784,14 +3039,29 @@
               <w:ind w:left="416" w:right="288"/>
               <w:rPr>
                 <w:rFonts w:ascii="IntelOne Display Regular" w:hAnsi="IntelOne Display Regular"/>
-                <w:i/>
-                <w:iCs/>
-                <w:color w:val="7F7F7F" w:themeColor="text1" w:themeTint="80"/>
                 <w:sz w:val="18"/>
                 <w:szCs w:val="16"/>
                 <w:lang w:val="es-MX"/>
               </w:rPr>
             </w:pPr>
+            <w:r>
+              <w:rPr>
+                <w:rFonts w:ascii="IntelOne Display Regular" w:hAnsi="IntelOne Display Regular"/>
+                <w:sz w:val="18"/>
+                <w:szCs w:val="16"/>
+                <w:lang w:val="es-MX"/>
+              </w:rPr>
+              <w:t>Geoestadística: KML, uso de herramientas propias del INEGI (SCINCE, DENUE, banco de indicadores)</w:t>
+            </w:r>
+            <w:r>
+              <w:rPr>
+                <w:rFonts w:ascii="IntelOne Display Regular" w:hAnsi="IntelOne Display Regular"/>
+                <w:sz w:val="18"/>
+                <w:szCs w:val="16"/>
+                <w:lang w:val="es-MX"/>
+              </w:rPr>
+              <w:t>, contexto socioeconómico.</w:t>
+            </w:r>
           </w:p>
           <w:p>
             <w:pPr>
@@ -2804,31 +3074,20 @@
               <w:ind w:left="416" w:right="288"/>
               <w:rPr>
                 <w:rFonts w:ascii="IntelOne Display Regular" w:hAnsi="IntelOne Display Regular"/>
-                <w:i/>
-                <w:iCs/>
-                <w:color w:val="7F7F7F" w:themeColor="text1" w:themeTint="80"/>
                 <w:sz w:val="18"/>
                 <w:szCs w:val="16"/>
                 <w:lang w:val="es-MX"/>
               </w:rPr>
             </w:pPr>
-          </w:p>
-          <w:p>
-            <w:pPr>
-              <w:pStyle w:val="TableParagraph"/>
-              <w:tabs>
-                <w:tab w:val="left" w:pos="3442"/>
-                <w:tab w:val="left" w:pos="3957"/>
-              </w:tabs>
-              <w:spacing w:before="240" w:after="240" w:line="380" w:lineRule="exact"/>
-              <w:ind w:right="288"/>
-              <w:rPr>
-                <w:rFonts w:ascii="IntelOne Display Regular" w:hAnsi="IntelOne Display Regular"/>
-                <w:sz w:val="18"/>
-                <w:szCs w:val="16"/>
-                <w:lang w:val="es-MX"/>
-              </w:rPr>
-            </w:pPr>
+            <w:r>
+              <w:rPr>
+                <w:rFonts w:ascii="IntelOne Display Regular" w:hAnsi="IntelOne Display Regular"/>
+                <w:sz w:val="18"/>
+                <w:szCs w:val="16"/>
+                <w:lang w:val="es-MX"/>
+              </w:rPr>
+              <w:t>Administración de proyectos: documentación de software, marcos de trabajo y gestión de su flujo (Scrum, Kanban), tablas de tiempo (carta de Gantt), diagramas, listado de requerimientos, diccionarios y glosarios de datos.</w:t>
+            </w:r>
           </w:p>
         </w:tc>
       </w:tr>
@@ -3071,6 +3330,7 @@
                 <w:szCs w:val="17"/>
                 <w:lang w:val="es-MX"/>
               </w:rPr>
+              <w:lastRenderedPageBreak/>
               <w:t>Si tiene</w:t>
             </w:r>
             <w:r>
@@ -3966,7 +4226,6 @@
                 <w:szCs w:val="16"/>
                 <w:lang w:val="es-MX"/>
               </w:rPr>
-              <w:lastRenderedPageBreak/>
               <w:t xml:space="preserve">Puedes hacer una tabla comparativa, </w:t>
             </w:r>
             <w:r>
@@ -4916,6 +5175,95 @@
     </w:lvl>
   </w:abstractNum>
   <w:abstractNum w:abstractNumId="7" w15:restartNumberingAfterBreak="0">
+    <w:nsid w:val="1E2D4A70"/>
+    <w:multiLevelType w:val="hybridMultilevel"/>
+    <w:tmpl w:val="AFEEF0BA"/>
+    <w:lvl w:ilvl="0" w:tplc="AE408054">
+      <w:start w:val="1"/>
+      <w:numFmt w:val="decimal"/>
+      <w:lvlText w:val="%1."/>
+      <w:lvlJc w:val="left"/>
+      <w:pPr>
+        <w:ind w:left="1074" w:hanging="360"/>
+      </w:pPr>
+      <w:rPr>
+        <w:rFonts w:hint="default"/>
+      </w:rPr>
+    </w:lvl>
+    <w:lvl w:ilvl="1" w:tplc="080A0019" w:tentative="1">
+      <w:start w:val="1"/>
+      <w:numFmt w:val="lowerLetter"/>
+      <w:lvlText w:val="%2."/>
+      <w:lvlJc w:val="left"/>
+      <w:pPr>
+        <w:ind w:left="1794" w:hanging="360"/>
+      </w:pPr>
+    </w:lvl>
+    <w:lvl w:ilvl="2" w:tplc="080A001B" w:tentative="1">
+      <w:start w:val="1"/>
+      <w:numFmt w:val="lowerRoman"/>
+      <w:lvlText w:val="%3."/>
+      <w:lvlJc w:val="right"/>
+      <w:pPr>
+        <w:ind w:left="2514" w:hanging="180"/>
+      </w:pPr>
+    </w:lvl>
+    <w:lvl w:ilvl="3" w:tplc="080A000F" w:tentative="1">
+      <w:start w:val="1"/>
+      <w:numFmt w:val="decimal"/>
+      <w:lvlText w:val="%4."/>
+      <w:lvlJc w:val="left"/>
+      <w:pPr>
+        <w:ind w:left="3234" w:hanging="360"/>
+      </w:pPr>
+    </w:lvl>
+    <w:lvl w:ilvl="4" w:tplc="080A0019" w:tentative="1">
+      <w:start w:val="1"/>
+      <w:numFmt w:val="lowerLetter"/>
+      <w:lvlText w:val="%5."/>
+      <w:lvlJc w:val="left"/>
+      <w:pPr>
+        <w:ind w:left="3954" w:hanging="360"/>
+      </w:pPr>
+    </w:lvl>
+    <w:lvl w:ilvl="5" w:tplc="080A001B" w:tentative="1">
+      <w:start w:val="1"/>
+      <w:numFmt w:val="lowerRoman"/>
+      <w:lvlText w:val="%6."/>
+      <w:lvlJc w:val="right"/>
+      <w:pPr>
+        <w:ind w:left="4674" w:hanging="180"/>
+      </w:pPr>
+    </w:lvl>
+    <w:lvl w:ilvl="6" w:tplc="080A000F" w:tentative="1">
+      <w:start w:val="1"/>
+      <w:numFmt w:val="decimal"/>
+      <w:lvlText w:val="%7."/>
+      <w:lvlJc w:val="left"/>
+      <w:pPr>
+        <w:ind w:left="5394" w:hanging="360"/>
+      </w:pPr>
+    </w:lvl>
+    <w:lvl w:ilvl="7" w:tplc="080A0019" w:tentative="1">
+      <w:start w:val="1"/>
+      <w:numFmt w:val="lowerLetter"/>
+      <w:lvlText w:val="%8."/>
+      <w:lvlJc w:val="left"/>
+      <w:pPr>
+        <w:ind w:left="6114" w:hanging="360"/>
+      </w:pPr>
+    </w:lvl>
+    <w:lvl w:ilvl="8" w:tplc="080A001B" w:tentative="1">
+      <w:start w:val="1"/>
+      <w:numFmt w:val="lowerRoman"/>
+      <w:lvlText w:val="%9."/>
+      <w:lvlJc w:val="right"/>
+      <w:pPr>
+        <w:ind w:left="6834" w:hanging="180"/>
+      </w:pPr>
+    </w:lvl>
+  </w:abstractNum>
+  <w:abstractNum w:abstractNumId="8" w15:restartNumberingAfterBreak="0">
     <w:nsid w:val="1EB53826"/>
     <w:multiLevelType w:val="multilevel"/>
     <w:tmpl w:val="87BA83FE"/>
@@ -5064,7 +5412,7 @@
       </w:rPr>
     </w:lvl>
   </w:abstractNum>
-  <w:abstractNum w:abstractNumId="8" w15:restartNumberingAfterBreak="0">
+  <w:abstractNum w:abstractNumId="9" w15:restartNumberingAfterBreak="0">
     <w:nsid w:val="25FF5577"/>
     <w:multiLevelType w:val="hybridMultilevel"/>
     <w:tmpl w:val="F4C85B36"/>
@@ -5177,7 +5525,7 @@
       </w:rPr>
     </w:lvl>
   </w:abstractNum>
-  <w:abstractNum w:abstractNumId="9" w15:restartNumberingAfterBreak="0">
+  <w:abstractNum w:abstractNumId="10" w15:restartNumberingAfterBreak="0">
     <w:nsid w:val="26B10EFB"/>
     <w:multiLevelType w:val="hybridMultilevel"/>
     <w:tmpl w:val="565EF01C"/>
@@ -5266,7 +5614,7 @@
       </w:pPr>
     </w:lvl>
   </w:abstractNum>
-  <w:abstractNum w:abstractNumId="10" w15:restartNumberingAfterBreak="0">
+  <w:abstractNum w:abstractNumId="11" w15:restartNumberingAfterBreak="0">
     <w:nsid w:val="2ACA333C"/>
     <w:multiLevelType w:val="hybridMultilevel"/>
     <w:tmpl w:val="7FC62E7E"/>
@@ -5379,7 +5727,7 @@
       </w:rPr>
     </w:lvl>
   </w:abstractNum>
-  <w:abstractNum w:abstractNumId="11" w15:restartNumberingAfterBreak="0">
+  <w:abstractNum w:abstractNumId="12" w15:restartNumberingAfterBreak="0">
     <w:nsid w:val="30415B67"/>
     <w:multiLevelType w:val="hybridMultilevel"/>
     <w:tmpl w:val="7242DB1C"/>
@@ -5492,7 +5840,7 @@
       </w:rPr>
     </w:lvl>
   </w:abstractNum>
-  <w:abstractNum w:abstractNumId="12" w15:restartNumberingAfterBreak="0">
+  <w:abstractNum w:abstractNumId="13" w15:restartNumberingAfterBreak="0">
     <w:nsid w:val="37601F52"/>
     <w:multiLevelType w:val="hybridMultilevel"/>
     <w:tmpl w:val="3F08A408"/>
@@ -5578,7 +5926,7 @@
       </w:pPr>
     </w:lvl>
   </w:abstractNum>
-  <w:abstractNum w:abstractNumId="13" w15:restartNumberingAfterBreak="0">
+  <w:abstractNum w:abstractNumId="14" w15:restartNumberingAfterBreak="0">
     <w:nsid w:val="3E533FA4"/>
     <w:multiLevelType w:val="multilevel"/>
     <w:tmpl w:val="87DA3686"/>
@@ -5691,7 +6039,7 @@
       </w:pPr>
     </w:lvl>
   </w:abstractNum>
-  <w:abstractNum w:abstractNumId="14" w15:restartNumberingAfterBreak="0">
+  <w:abstractNum w:abstractNumId="15" w15:restartNumberingAfterBreak="0">
     <w:nsid w:val="45436CAE"/>
     <w:multiLevelType w:val="hybridMultilevel"/>
     <w:tmpl w:val="B68C96B4"/>
@@ -5804,7 +6152,7 @@
       </w:rPr>
     </w:lvl>
   </w:abstractNum>
-  <w:abstractNum w:abstractNumId="15" w15:restartNumberingAfterBreak="0">
+  <w:abstractNum w:abstractNumId="16" w15:restartNumberingAfterBreak="0">
     <w:nsid w:val="475D7557"/>
     <w:multiLevelType w:val="hybridMultilevel"/>
     <w:tmpl w:val="CF42CF2E"/>
@@ -5890,7 +6238,7 @@
       </w:pPr>
     </w:lvl>
   </w:abstractNum>
-  <w:abstractNum w:abstractNumId="16" w15:restartNumberingAfterBreak="0">
+  <w:abstractNum w:abstractNumId="17" w15:restartNumberingAfterBreak="0">
     <w:nsid w:val="49382E04"/>
     <w:multiLevelType w:val="hybridMultilevel"/>
     <w:tmpl w:val="2048AECA"/>
@@ -5979,7 +6327,7 @@
       </w:pPr>
     </w:lvl>
   </w:abstractNum>
-  <w:abstractNum w:abstractNumId="17" w15:restartNumberingAfterBreak="0">
+  <w:abstractNum w:abstractNumId="18" w15:restartNumberingAfterBreak="0">
     <w:nsid w:val="494D47F6"/>
     <w:multiLevelType w:val="hybridMultilevel"/>
     <w:tmpl w:val="32228FAA"/>
@@ -6093,7 +6441,7 @@
       </w:rPr>
     </w:lvl>
   </w:abstractNum>
-  <w:abstractNum w:abstractNumId="18" w15:restartNumberingAfterBreak="0">
+  <w:abstractNum w:abstractNumId="19" w15:restartNumberingAfterBreak="0">
     <w:nsid w:val="51794E01"/>
     <w:multiLevelType w:val="hybridMultilevel"/>
     <w:tmpl w:val="44D05134"/>
@@ -6206,7 +6554,7 @@
       </w:rPr>
     </w:lvl>
   </w:abstractNum>
-  <w:abstractNum w:abstractNumId="19" w15:restartNumberingAfterBreak="0">
+  <w:abstractNum w:abstractNumId="20" w15:restartNumberingAfterBreak="0">
     <w:nsid w:val="526704C6"/>
     <w:multiLevelType w:val="hybridMultilevel"/>
     <w:tmpl w:val="7CD8DDEE"/>
@@ -6292,7 +6640,7 @@
       </w:pPr>
     </w:lvl>
   </w:abstractNum>
-  <w:abstractNum w:abstractNumId="20" w15:restartNumberingAfterBreak="0">
+  <w:abstractNum w:abstractNumId="21" w15:restartNumberingAfterBreak="0">
     <w:nsid w:val="6EFA32D6"/>
     <w:multiLevelType w:val="hybridMultilevel"/>
     <w:tmpl w:val="157A5380"/>
@@ -6381,7 +6729,7 @@
       </w:pPr>
     </w:lvl>
   </w:abstractNum>
-  <w:abstractNum w:abstractNumId="21" w15:restartNumberingAfterBreak="0">
+  <w:abstractNum w:abstractNumId="22" w15:restartNumberingAfterBreak="0">
     <w:nsid w:val="72230A50"/>
     <w:multiLevelType w:val="multilevel"/>
     <w:tmpl w:val="A4B08D94"/>
@@ -6494,7 +6842,7 @@
       </w:pPr>
     </w:lvl>
   </w:abstractNum>
-  <w:abstractNum w:abstractNumId="22" w15:restartNumberingAfterBreak="0">
+  <w:abstractNum w:abstractNumId="23" w15:restartNumberingAfterBreak="0">
     <w:nsid w:val="773E5DB2"/>
     <w:multiLevelType w:val="hybridMultilevel"/>
     <w:tmpl w:val="565EF01C"/>
@@ -6583,7 +6931,7 @@
       </w:pPr>
     </w:lvl>
   </w:abstractNum>
-  <w:abstractNum w:abstractNumId="23" w15:restartNumberingAfterBreak="0">
+  <w:abstractNum w:abstractNumId="24" w15:restartNumberingAfterBreak="0">
     <w:nsid w:val="7C040664"/>
     <w:multiLevelType w:val="hybridMultilevel"/>
     <w:tmpl w:val="BC8E2690"/>
@@ -6697,25 +7045,25 @@
     </w:lvl>
   </w:abstractNum>
   <w:num w:numId="1" w16cid:durableId="1824546633">
-    <w:abstractNumId w:val="17"/>
+    <w:abstractNumId w:val="18"/>
   </w:num>
   <w:num w:numId="2" w16cid:durableId="364869584">
     <w:abstractNumId w:val="1"/>
   </w:num>
   <w:num w:numId="3" w16cid:durableId="1504318038">
-    <w:abstractNumId w:val="11"/>
+    <w:abstractNumId w:val="12"/>
   </w:num>
   <w:num w:numId="4" w16cid:durableId="520170451">
     <w:abstractNumId w:val="0"/>
   </w:num>
   <w:num w:numId="5" w16cid:durableId="826046797">
-    <w:abstractNumId w:val="12"/>
+    <w:abstractNumId w:val="13"/>
   </w:num>
   <w:num w:numId="6" w16cid:durableId="1192185595">
     <w:abstractNumId w:val="6"/>
   </w:num>
   <w:num w:numId="7" w16cid:durableId="2119328840">
-    <w:abstractNumId w:val="20"/>
+    <w:abstractNumId w:val="21"/>
   </w:num>
   <w:num w:numId="8" w16cid:durableId="1119951542">
     <w:abstractNumId w:val="3"/>
@@ -6724,49 +7072,52 @@
     <w:abstractNumId w:val="5"/>
   </w:num>
   <w:num w:numId="10" w16cid:durableId="1736929516">
-    <w:abstractNumId w:val="15"/>
+    <w:abstractNumId w:val="16"/>
   </w:num>
   <w:num w:numId="11" w16cid:durableId="978807947">
-    <w:abstractNumId w:val="19"/>
+    <w:abstractNumId w:val="20"/>
   </w:num>
   <w:num w:numId="12" w16cid:durableId="1816406225">
     <w:abstractNumId w:val="2"/>
   </w:num>
   <w:num w:numId="13" w16cid:durableId="1341473255">
-    <w:abstractNumId w:val="23"/>
+    <w:abstractNumId w:val="24"/>
   </w:num>
   <w:num w:numId="14" w16cid:durableId="715663806">
-    <w:abstractNumId w:val="8"/>
+    <w:abstractNumId w:val="9"/>
   </w:num>
   <w:num w:numId="15" w16cid:durableId="1008101723">
-    <w:abstractNumId w:val="18"/>
+    <w:abstractNumId w:val="19"/>
   </w:num>
   <w:num w:numId="16" w16cid:durableId="799299832">
-    <w:abstractNumId w:val="14"/>
+    <w:abstractNumId w:val="15"/>
   </w:num>
   <w:num w:numId="17" w16cid:durableId="1007096227">
-    <w:abstractNumId w:val="16"/>
+    <w:abstractNumId w:val="17"/>
   </w:num>
   <w:num w:numId="18" w16cid:durableId="2105032919">
-    <w:abstractNumId w:val="10"/>
+    <w:abstractNumId w:val="11"/>
   </w:num>
   <w:num w:numId="19" w16cid:durableId="1425567617">
     <w:abstractNumId w:val="4"/>
   </w:num>
   <w:num w:numId="20" w16cid:durableId="1814373738">
-    <w:abstractNumId w:val="21"/>
+    <w:abstractNumId w:val="22"/>
   </w:num>
   <w:num w:numId="21" w16cid:durableId="385952451">
-    <w:abstractNumId w:val="13"/>
+    <w:abstractNumId w:val="14"/>
   </w:num>
   <w:num w:numId="22" w16cid:durableId="467474123">
-    <w:abstractNumId w:val="7"/>
+    <w:abstractNumId w:val="8"/>
   </w:num>
   <w:num w:numId="23" w16cid:durableId="1931236665">
-    <w:abstractNumId w:val="9"/>
+    <w:abstractNumId w:val="10"/>
   </w:num>
   <w:num w:numId="24" w16cid:durableId="767769734">
-    <w:abstractNumId w:val="22"/>
+    <w:abstractNumId w:val="23"/>
+  </w:num>
+  <w:num w:numId="25" w16cid:durableId="1914008138">
+    <w:abstractNumId w:val="7"/>
   </w:num>
 </w:numbering>
 </file>

</xml_diff>

<commit_message>
chore(docs): only point 2 is missing on the PoC
</commit_message>
<xml_diff>
--- a/Docs/2025_PoC_TRL4_5.docx
+++ b/Docs/2025_PoC_TRL4_5.docx
@@ -1533,7 +1533,6 @@
                 <w:rFonts w:ascii="IntelOne Display Regular" w:hAnsi="IntelOne Display Regular"/>
                 <w:sz w:val="18"/>
                 <w:szCs w:val="16"/>
-                <w:lang w:val="es-MX"/>
               </w:rPr>
             </w:pPr>
             <w:r>
@@ -1541,7 +1540,6 @@
                 <w:rFonts w:ascii="IntelOne Display Regular" w:hAnsi="IntelOne Display Regular"/>
                 <w:sz w:val="18"/>
                 <w:szCs w:val="16"/>
-                <w:lang w:val="es-MX"/>
               </w:rPr>
               <w:t xml:space="preserve">Python: </w:t>
             </w:r>
@@ -1550,7 +1548,6 @@
                 <w:rFonts w:ascii="IntelOne Display Regular" w:hAnsi="IntelOne Display Regular"/>
                 <w:sz w:val="18"/>
                 <w:szCs w:val="16"/>
-                <w:lang w:val="es-MX"/>
               </w:rPr>
               <w:t>jupyter</w:t>
             </w:r>
@@ -2628,6 +2625,32 @@
           <w:p>
             <w:pPr>
               <w:pStyle w:val="TableParagraph"/>
+              <w:tabs>
+                <w:tab w:val="left" w:pos="3442"/>
+                <w:tab w:val="left" w:pos="3957"/>
+              </w:tabs>
+              <w:spacing w:line="380" w:lineRule="exact"/>
+              <w:ind w:left="720" w:right="288"/>
+              <w:rPr>
+                <w:rFonts w:ascii="IntelOne Display Regular" w:hAnsi="IntelOne Display Regular"/>
+                <w:sz w:val="18"/>
+                <w:szCs w:val="16"/>
+                <w:lang w:val="es-MX"/>
+              </w:rPr>
+            </w:pPr>
+            <w:r>
+              <w:rPr>
+                <w:rFonts w:ascii="IntelOne Display Regular" w:hAnsi="IntelOne Display Regular"/>
+                <w:sz w:val="18"/>
+                <w:szCs w:val="16"/>
+                <w:lang w:val="es-MX"/>
+              </w:rPr>
+              <w:t>Machine learning para rubros y determinación de su locación ideal por medio de clustering y un LLM que da insights a partir de los dashboards del usuario (sus mapas y la información cargada)</w:t>
+            </w:r>
+          </w:p>
+          <w:p>
+            <w:pPr>
+              <w:pStyle w:val="TableParagraph"/>
               <w:numPr>
                 <w:ilvl w:val="0"/>
                 <w:numId w:val="8"/>
@@ -2658,19 +2681,7 @@
                 <w:szCs w:val="16"/>
                 <w:lang w:val="es-MX"/>
               </w:rPr>
-              <w:t>Consideraciones éticas del uso de IA</w:t>
-            </w:r>
-            <w:r>
-              <w:rPr>
-                <w:rFonts w:ascii="IntelOne Display Regular" w:hAnsi="IntelOne Display Regular"/>
-                <w:i/>
-                <w:iCs/>
-                <w:color w:val="7F7F7F" w:themeColor="text1" w:themeTint="80"/>
-                <w:sz w:val="18"/>
-                <w:szCs w:val="16"/>
-                <w:lang w:val="es-MX"/>
-              </w:rPr>
-              <w:t xml:space="preserve"> (si aplica) a lo largo de las diferentes etapas del proyecto: Privacidad, Sesgo, Discriminación, Injusticia, Sostenibilidad Ambiental, Transparencia, Seguridad, Prevención que asegure el bienestar de los usuarios (Safety)</w:t>
+              <w:t>Consideraciones éticas del uso de IA (si aplica) a lo largo de las diferentes etapas del proyecto: Privacidad, Sesgo, Discriminación, Injusticia, Sostenibilidad Ambiental, Transparencia, Seguridad, Prevención que asegure el bienestar de los usuarios (Safety)</w:t>
             </w:r>
           </w:p>
           <w:p>
@@ -2681,77 +2692,23 @@
                 <w:tab w:val="left" w:pos="3957"/>
               </w:tabs>
               <w:spacing w:after="240" w:line="380" w:lineRule="exact"/>
-              <w:ind w:right="288"/>
-              <w:rPr>
-                <w:rFonts w:ascii="IntelOne Display Regular" w:hAnsi="IntelOne Display Regular"/>
-                <w:i/>
-                <w:iCs/>
-                <w:color w:val="7F7F7F" w:themeColor="text1" w:themeTint="80"/>
+              <w:ind w:left="720" w:right="288"/>
+              <w:rPr>
+                <w:rFonts w:ascii="IntelOne Display Regular" w:hAnsi="IntelOne Display Regular"/>
                 <w:sz w:val="18"/>
                 <w:szCs w:val="16"/>
                 <w:lang w:val="es-MX"/>
               </w:rPr>
             </w:pPr>
-          </w:p>
-          <w:p>
-            <w:pPr>
-              <w:pStyle w:val="TableParagraph"/>
-              <w:tabs>
-                <w:tab w:val="left" w:pos="3442"/>
-                <w:tab w:val="left" w:pos="3957"/>
-              </w:tabs>
-              <w:spacing w:after="240" w:line="380" w:lineRule="exact"/>
-              <w:ind w:right="288"/>
-              <w:rPr>
-                <w:rFonts w:ascii="IntelOne Display Regular" w:hAnsi="IntelOne Display Regular"/>
-                <w:i/>
-                <w:iCs/>
-                <w:color w:val="7F7F7F" w:themeColor="text1" w:themeTint="80"/>
-                <w:sz w:val="18"/>
-                <w:szCs w:val="16"/>
-                <w:lang w:val="es-MX"/>
-              </w:rPr>
-            </w:pPr>
-          </w:p>
-          <w:p>
-            <w:pPr>
-              <w:pStyle w:val="TableParagraph"/>
-              <w:tabs>
-                <w:tab w:val="left" w:pos="3442"/>
-                <w:tab w:val="left" w:pos="3957"/>
-              </w:tabs>
-              <w:spacing w:after="240" w:line="380" w:lineRule="exact"/>
-              <w:ind w:right="288"/>
-              <w:rPr>
-                <w:rFonts w:ascii="IntelOne Display Regular" w:hAnsi="IntelOne Display Regular"/>
-                <w:i/>
-                <w:iCs/>
-                <w:color w:val="7F7F7F" w:themeColor="text1" w:themeTint="80"/>
-                <w:sz w:val="18"/>
-                <w:szCs w:val="16"/>
-                <w:lang w:val="es-MX"/>
-              </w:rPr>
-            </w:pPr>
-          </w:p>
-          <w:p>
-            <w:pPr>
-              <w:pStyle w:val="TableParagraph"/>
-              <w:tabs>
-                <w:tab w:val="left" w:pos="3442"/>
-                <w:tab w:val="left" w:pos="3957"/>
-              </w:tabs>
-              <w:spacing w:after="240" w:line="380" w:lineRule="exact"/>
-              <w:ind w:right="288"/>
-              <w:rPr>
-                <w:rFonts w:ascii="IntelOne Display Regular" w:hAnsi="IntelOne Display Regular"/>
-                <w:i/>
-                <w:iCs/>
-                <w:color w:val="7F7F7F" w:themeColor="text1" w:themeTint="80"/>
-                <w:sz w:val="18"/>
-                <w:szCs w:val="16"/>
-                <w:lang w:val="es-MX"/>
-              </w:rPr>
-            </w:pPr>
+            <w:r>
+              <w:rPr>
+                <w:rFonts w:ascii="IntelOne Display Regular" w:hAnsi="IntelOne Display Regular"/>
+                <w:sz w:val="18"/>
+                <w:szCs w:val="16"/>
+                <w:lang w:val="es-MX"/>
+              </w:rPr>
+              <w:t>Potencial sesgo en clases y niveles de ingresos</w:t>
+            </w:r>
           </w:p>
         </w:tc>
       </w:tr>
@@ -3330,7 +3287,6 @@
                 <w:szCs w:val="17"/>
                 <w:lang w:val="es-MX"/>
               </w:rPr>
-              <w:lastRenderedPageBreak/>
               <w:t>Si tiene</w:t>
             </w:r>
             <w:r>
@@ -3943,6 +3899,7 @@
                 <w:szCs w:val="16"/>
                 <w:lang w:val="es-MX"/>
               </w:rPr>
+              <w:lastRenderedPageBreak/>
               <w:t>¿Ha</w:t>
             </w:r>
             <w:r>
@@ -4211,6 +4168,7 @@
                 <w:rFonts w:ascii="IntelOne Display Regular" w:hAnsi="IntelOne Display Regular"/>
                 <w:i/>
                 <w:iCs/>
+                <w:color w:val="7F7F7F" w:themeColor="text1" w:themeTint="80"/>
                 <w:sz w:val="18"/>
                 <w:szCs w:val="16"/>
                 <w:lang w:val="es-MX"/>
@@ -4263,6 +4221,32 @@
                 <w:lang w:val="es-MX"/>
               </w:rPr>
               <w:t>.</w:t>
+            </w:r>
+          </w:p>
+          <w:p>
+            <w:pPr>
+              <w:pStyle w:val="TableParagraph"/>
+              <w:tabs>
+                <w:tab w:val="left" w:pos="3442"/>
+                <w:tab w:val="left" w:pos="3957"/>
+              </w:tabs>
+              <w:spacing w:before="240" w:after="240" w:line="380" w:lineRule="exact"/>
+              <w:ind w:left="412" w:right="288"/>
+              <w:rPr>
+                <w:rFonts w:ascii="IntelOne Display Regular" w:hAnsi="IntelOne Display Regular"/>
+                <w:sz w:val="18"/>
+                <w:szCs w:val="16"/>
+                <w:lang w:val="es-MX"/>
+              </w:rPr>
+            </w:pPr>
+            <w:r>
+              <w:rPr>
+                <w:rFonts w:ascii="IntelOne Display Regular" w:hAnsi="IntelOne Display Regular"/>
+                <w:sz w:val="18"/>
+                <w:szCs w:val="16"/>
+                <w:lang w:val="es-MX"/>
+              </w:rPr>
+              <w:t>No hubo participación.</w:t>
             </w:r>
           </w:p>
         </w:tc>

</xml_diff>